<commit_message>
Github and LinkedIn link added
</commit_message>
<xml_diff>
--- a/src/assets/YuireisingResume.docx
+++ b/src/assets/YuireisingResume.docx
@@ -9,18 +9,266 @@
           <w:lang w:val="en-IN" w:eastAsia="en-IN"/>
         </w:rPr>
         <mc:AlternateContent>
+          <mc:Choice Requires="wpg">
+            <w:drawing>
+              <wp:anchor distT="0" distB="0" distL="114300" distR="114300" simplePos="0" relativeHeight="251679744" behindDoc="0" locked="0" layoutInCell="1" allowOverlap="1" wp14:anchorId="3C494A76" wp14:editId="4DD45D61">
+                <wp:simplePos x="0" y="0"/>
+                <wp:positionH relativeFrom="column">
+                  <wp:posOffset>2002904</wp:posOffset>
+                </wp:positionH>
+                <wp:positionV relativeFrom="paragraph">
+                  <wp:posOffset>179705</wp:posOffset>
+                </wp:positionV>
+                <wp:extent cx="3905250" cy="1438275"/>
+                <wp:effectExtent l="0" t="0" r="0" b="0"/>
+                <wp:wrapNone/>
+                <wp:docPr id="11" name="Profile"/>
+                <wp:cNvGraphicFramePr/>
+                <a:graphic xmlns:a="http://schemas.openxmlformats.org/drawingml/2006/main">
+                  <a:graphicData uri="http://schemas.microsoft.com/office/word/2010/wordprocessingGroup">
+                    <wpg:wgp>
+                      <wpg:cNvGrpSpPr/>
+                      <wpg:grpSpPr>
+                        <a:xfrm>
+                          <a:off x="0" y="0"/>
+                          <a:ext cx="3905250" cy="1438275"/>
+                          <a:chOff x="0" y="0"/>
+                          <a:chExt cx="3905250" cy="1438382"/>
+                        </a:xfrm>
+                      </wpg:grpSpPr>
+                      <wps:wsp>
+                        <wps:cNvPr id="38" name="Text Box 38"/>
+                        <wps:cNvSpPr txBox="1"/>
+                        <wps:spPr>
+                          <a:xfrm>
+                            <a:off x="0" y="0"/>
+                            <a:ext cx="1681480" cy="374650"/>
+                          </a:xfrm>
+                          <a:prstGeom prst="rect">
+                            <a:avLst/>
+                          </a:prstGeom>
+                          <a:noFill/>
+                          <a:ln w="6350">
+                            <a:noFill/>
+                          </a:ln>
+                        </wps:spPr>
+                        <wps:txbx>
+                          <w:txbxContent>
+                            <w:p>
+                              <w:pPr>
+                                <w:rPr>
+                                  <w:b/>
+                                  <w:bCs/>
+                                  <w:sz w:val="40"/>
+                                  <w:szCs w:val="40"/>
+                                  <w:lang w:val="en-GB"/>
+                                </w:rPr>
+                              </w:pPr>
+                              <w:r>
+                                <w:rPr>
+                                  <w:b/>
+                                  <w:bCs/>
+                                  <w:sz w:val="40"/>
+                                  <w:szCs w:val="40"/>
+                                  <w:lang w:val="en-GB"/>
+                                </w:rPr>
+                                <w:t>Objective</w:t>
+                              </w:r>
+                            </w:p>
+                          </w:txbxContent>
+                        </wps:txbx>
+                        <wps:bodyPr rot="0" spcFirstLastPara="0" vertOverflow="overflow" horzOverflow="overflow" vert="horz" wrap="square" lIns="91440" tIns="45720" rIns="91440" bIns="45720" numCol="1" spcCol="0" rtlCol="0" fromWordArt="0" anchor="t" anchorCtr="0" forceAA="0" compatLnSpc="1">
+                          <a:prstTxWarp prst="textNoShape">
+                            <a:avLst/>
+                          </a:prstTxWarp>
+                          <a:noAutofit/>
+                        </wps:bodyPr>
+                      </wps:wsp>
+                      <wps:wsp>
+                        <wps:cNvPr id="39" name="Straight Connector 39"/>
+                        <wps:cNvCnPr/>
+                        <wps:spPr>
+                          <a:xfrm>
+                            <a:off x="109728" y="472592"/>
+                            <a:ext cx="457200" cy="0"/>
+                          </a:xfrm>
+                          <a:prstGeom prst="line">
+                            <a:avLst/>
+                          </a:prstGeom>
+                          <a:ln w="28575">
+                            <a:solidFill>
+                              <a:schemeClr val="tx1"/>
+                            </a:solidFill>
+                          </a:ln>
+                        </wps:spPr>
+                        <wps:style>
+                          <a:lnRef idx="1">
+                            <a:schemeClr val="accent1"/>
+                          </a:lnRef>
+                          <a:fillRef idx="0">
+                            <a:schemeClr val="accent1"/>
+                          </a:fillRef>
+                          <a:effectRef idx="0">
+                            <a:schemeClr val="accent1"/>
+                          </a:effectRef>
+                          <a:fontRef idx="minor">
+                            <a:schemeClr val="tx1"/>
+                          </a:fontRef>
+                        </wps:style>
+                        <wps:bodyPr/>
+                      </wps:wsp>
+                      <wps:wsp>
+                        <wps:cNvPr id="40" name="Text Box 40"/>
+                        <wps:cNvSpPr txBox="1"/>
+                        <wps:spPr>
+                          <a:xfrm>
+                            <a:off x="0" y="548578"/>
+                            <a:ext cx="3905250" cy="889804"/>
+                          </a:xfrm>
+                          <a:prstGeom prst="rect">
+                            <a:avLst/>
+                          </a:prstGeom>
+                          <a:noFill/>
+                          <a:ln w="6350">
+                            <a:noFill/>
+                          </a:ln>
+                        </wps:spPr>
+                        <wps:txbx>
+                          <w:txbxContent>
+                            <w:p>
+                              <w:pPr>
+                                <w:spacing w:after="0"/>
+                                <w:rPr>
+                                  <w:color w:val="FFFFFF" w:themeColor="background1"/>
+                                  <w:sz w:val="16"/>
+                                  <w:szCs w:val="16"/>
+                                  <w:lang w:val="en-GB"/>
+                                </w:rPr>
+                              </w:pPr>
+                              <w:r>
+                                <w:rPr>
+                                  <w:noProof/>
+                                  <w:lang w:val="en-IN" w:eastAsia="en-IN"/>
+                                </w:rPr>
+                                <w:t>Highly motivated front-end developer with a keen interest in web technologies and a strong desire to learn and contribute to innovation solutions. Seeking an entry-level position where I can apply my skills and grow within a dynamic team</w:t>
+                              </w:r>
+                              <w:r>
+                                <w:rPr>
+                                  <w:noProof/>
+                                  <w:lang w:val="en-IN" w:eastAsia="en-IN"/>
+                                </w:rPr>
+                                <w:t>.</w:t>
+                              </w:r>
+                            </w:p>
+                          </w:txbxContent>
+                        </wps:txbx>
+                        <wps:bodyPr rot="0" spcFirstLastPara="0" vertOverflow="overflow" horzOverflow="overflow" vert="horz" wrap="square" lIns="91440" tIns="45720" rIns="91440" bIns="45720" numCol="1" spcCol="0" rtlCol="0" fromWordArt="0" anchor="t" anchorCtr="0" forceAA="0" compatLnSpc="1">
+                          <a:prstTxWarp prst="textNoShape">
+                            <a:avLst/>
+                          </a:prstTxWarp>
+                          <a:noAutofit/>
+                        </wps:bodyPr>
+                      </wps:wsp>
+                    </wpg:wgp>
+                  </a:graphicData>
+                </a:graphic>
+                <wp14:sizeRelV relativeFrom="margin">
+                  <wp14:pctHeight>0</wp14:pctHeight>
+                </wp14:sizeRelV>
+              </wp:anchor>
+            </w:drawing>
+          </mc:Choice>
+          <mc:Fallback>
+            <w:pict>
+              <v:group id="Profile" o:spid="_x0000_s1026" style="position:absolute;margin-left:157.7pt;margin-top:14.15pt;width:307.5pt;height:113.25pt;z-index:251679744;mso-height-relative:margin" coordsize="39052,14383" o:gfxdata="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">
+                <v:shapetype id="_x0000_t202" coordsize="21600,21600" o:spt="202" path="m,l,21600r21600,l21600,xe">
+                  <v:stroke joinstyle="miter"/>
+                  <v:path gradientshapeok="t" o:connecttype="rect"/>
+                </v:shapetype>
+                <v:shape id="Text Box 38" o:spid="_x0000_s1027" type="#_x0000_t202" style="position:absolute;width:16814;height:3746;visibility:visible;mso-wrap-style:square;v-text-anchor:top" o:gfxdata="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" filled="f" stroked="f" strokeweight=".5pt">
+                  <v:textbox>
+                    <w:txbxContent>
+                      <w:p>
+                        <w:pPr>
+                          <w:rPr>
+                            <w:b/>
+                            <w:bCs/>
+                            <w:sz w:val="40"/>
+                            <w:szCs w:val="40"/>
+                            <w:lang w:val="en-GB"/>
+                          </w:rPr>
+                        </w:pPr>
+                        <w:r>
+                          <w:rPr>
+                            <w:b/>
+                            <w:bCs/>
+                            <w:sz w:val="40"/>
+                            <w:szCs w:val="40"/>
+                            <w:lang w:val="en-GB"/>
+                          </w:rPr>
+                          <w:t>Objective</w:t>
+                        </w:r>
+                      </w:p>
+                    </w:txbxContent>
+                  </v:textbox>
+                </v:shape>
+                <v:line id="Straight Connector 39" o:spid="_x0000_s1028" style="position:absolute;visibility:visible;mso-wrap-style:square" from="1097,4725" to="5669,4725" o:connectortype="straight" o:gfxdata="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" strokecolor="black [3213]" strokeweight="2.25pt">
+                  <v:stroke joinstyle="miter"/>
+                </v:line>
+                <v:shape id="Text Box 40" o:spid="_x0000_s1029" type="#_x0000_t202" style="position:absolute;top:5485;width:39052;height:8898;visibility:visible;mso-wrap-style:square;v-text-anchor:top" o:gfxdata="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" filled="f" stroked="f" strokeweight=".5pt">
+                  <v:textbox>
+                    <w:txbxContent>
+                      <w:p>
+                        <w:pPr>
+                          <w:spacing w:after="0"/>
+                          <w:rPr>
+                            <w:color w:val="FFFFFF" w:themeColor="background1"/>
+                            <w:sz w:val="16"/>
+                            <w:szCs w:val="16"/>
+                            <w:lang w:val="en-GB"/>
+                          </w:rPr>
+                        </w:pPr>
+                        <w:r>
+                          <w:rPr>
+                            <w:noProof/>
+                            <w:lang w:val="en-IN" w:eastAsia="en-IN"/>
+                          </w:rPr>
+                          <w:t>Highly motivated front-end developer with a keen interest in web technologies and a strong desire to learn and contribute to innovation solutions. Seeking an entry-level position where I can apply my skills and grow within a dynamic team</w:t>
+                        </w:r>
+                        <w:r>
+                          <w:rPr>
+                            <w:noProof/>
+                            <w:lang w:val="en-IN" w:eastAsia="en-IN"/>
+                          </w:rPr>
+                          <w:t>.</w:t>
+                        </w:r>
+                      </w:p>
+                    </w:txbxContent>
+                  </v:textbox>
+                </v:shape>
+              </v:group>
+            </w:pict>
+          </mc:Fallback>
+        </mc:AlternateContent>
+      </w:r>
+      <w:r>
+        <w:rPr>
+          <w:noProof/>
+          <w:lang w:val="en-IN" w:eastAsia="en-IN"/>
+        </w:rPr>
+        <mc:AlternateContent>
           <mc:Choice Requires="wps">
             <w:drawing>
-              <wp:anchor distT="0" distB="0" distL="114300" distR="114300" simplePos="0" relativeHeight="251674624" behindDoc="0" locked="0" layoutInCell="1" allowOverlap="1" wp14:anchorId="6AB1B842" wp14:editId="6E642D4B">
+              <wp:anchor distT="0" distB="0" distL="114300" distR="114300" simplePos="0" relativeHeight="251674624" behindDoc="0" locked="0" layoutInCell="1" allowOverlap="1" wp14:anchorId="6AB1B842" wp14:editId="1E51E9BB">
                 <wp:simplePos x="0" y="0"/>
                 <wp:positionH relativeFrom="column">
-                  <wp:posOffset>1987664</wp:posOffset>
+                  <wp:posOffset>1982912</wp:posOffset>
                 </wp:positionH>
                 <wp:positionV relativeFrom="paragraph">
-                  <wp:posOffset>-533400</wp:posOffset>
+                  <wp:posOffset>-534255</wp:posOffset>
                 </wp:positionV>
-                <wp:extent cx="4410810" cy="1028505"/>
-                <wp:effectExtent l="0" t="0" r="0" b="635"/>
+                <wp:extent cx="4410810" cy="696954"/>
+                <wp:effectExtent l="0" t="0" r="0" b="0"/>
                 <wp:wrapNone/>
                 <wp:docPr id="25" name="Name &amp; Title"/>
                 <wp:cNvGraphicFramePr/>
@@ -31,7 +279,7 @@
                       <wps:spPr>
                         <a:xfrm>
                           <a:off x="0" y="0"/>
-                          <a:ext cx="4410810" cy="1028505"/>
+                          <a:ext cx="4410810" cy="696954"/>
                         </a:xfrm>
                         <a:prstGeom prst="rect">
                           <a:avLst/>
@@ -85,41 +333,6 @@
                               <w:t>NGALUNG</w:t>
                             </w:r>
                           </w:p>
-                          <w:p>
-                            <w:pPr>
-                              <w:spacing w:after="0"/>
-                              <w:rPr>
-                                <w:b/>
-                                <w:bCs/>
-                                <w:i/>
-                                <w:sz w:val="32"/>
-                                <w:szCs w:val="32"/>
-                                <w:lang w:val="en-GB"/>
-                              </w:rPr>
-                            </w:pPr>
-                            <w:r>
-                              <w:rPr>
-                                <w:b/>
-                                <w:bCs/>
-                                <w:i/>
-                                <w:sz w:val="32"/>
-                                <w:szCs w:val="32"/>
-                                <w:lang w:val="en-GB"/>
-                              </w:rPr>
-                              <w:t>Java Full Stack</w:t>
-                            </w:r>
-                            <w:r>
-                              <w:rPr>
-                                <w:b/>
-                                <w:bCs/>
-                                <w:i/>
-                                <w:sz w:val="32"/>
-                                <w:szCs w:val="32"/>
-                                <w:lang w:val="en-GB"/>
-                              </w:rPr>
-                              <w:t xml:space="preserve"> Developer</w:t>
-                            </w:r>
-                          </w:p>
                         </w:txbxContent>
                       </wps:txbx>
                       <wps:bodyPr rot="0" spcFirstLastPara="0" vertOverflow="overflow" horzOverflow="overflow" vert="horz" wrap="square" lIns="91440" tIns="45720" rIns="91440" bIns="45720" numCol="1" spcCol="0" rtlCol="0" fromWordArt="0" anchor="t" anchorCtr="0" forceAA="0" compatLnSpc="1">
@@ -142,11 +355,7 @@
           </mc:Choice>
           <mc:Fallback>
             <w:pict>
-              <v:shapetype id="_x0000_t202" coordsize="21600,21600" o:spt="202" path="m,l,21600r21600,l21600,xe">
-                <v:stroke joinstyle="miter"/>
-                <v:path gradientshapeok="t" o:connecttype="rect"/>
-              </v:shapetype>
-              <v:shape id="Name &amp; Title" o:spid="_x0000_s1026" type="#_x0000_t202" style="position:absolute;margin-left:156.5pt;margin-top:-42pt;width:347.3pt;height:81pt;z-index:251674624;visibility:visible;mso-wrap-style:square;mso-width-percent:0;mso-height-percent:0;mso-wrap-distance-left:9pt;mso-wrap-distance-top:0;mso-wrap-distance-right:9pt;mso-wrap-distance-bottom:0;mso-position-horizontal:absolute;mso-position-horizontal-relative:text;mso-position-vertical:absolute;mso-position-vertical-relative:text;mso-width-percent:0;mso-height-percent:0;mso-width-relative:margin;mso-height-relative:margin;v-text-anchor:top" o:gfxdata="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" filled="f" stroked="f" strokeweight=".5pt">
+              <v:shape id="Name &amp; Title" o:spid="_x0000_s1030" type="#_x0000_t202" style="position:absolute;margin-left:156.15pt;margin-top:-42.05pt;width:347.3pt;height:54.9pt;z-index:251674624;visibility:visible;mso-wrap-style:square;mso-width-percent:0;mso-height-percent:0;mso-wrap-distance-left:9pt;mso-wrap-distance-top:0;mso-wrap-distance-right:9pt;mso-wrap-distance-bottom:0;mso-position-horizontal:absolute;mso-position-horizontal-relative:text;mso-position-vertical:absolute;mso-position-vertical-relative:text;mso-width-percent:0;mso-height-percent:0;mso-width-relative:margin;mso-height-relative:margin;v-text-anchor:top" o:gfxdata="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" filled="f" stroked="f" strokeweight=".5pt">
                 <v:textbox>
                   <w:txbxContent>
                     <w:p>
@@ -189,41 +398,6 @@
                           <w:lang w:val="en-GB"/>
                         </w:rPr>
                         <w:t>NGALUNG</w:t>
-                      </w:r>
-                    </w:p>
-                    <w:p>
-                      <w:pPr>
-                        <w:spacing w:after="0"/>
-                        <w:rPr>
-                          <w:b/>
-                          <w:bCs/>
-                          <w:i/>
-                          <w:sz w:val="32"/>
-                          <w:szCs w:val="32"/>
-                          <w:lang w:val="en-GB"/>
-                        </w:rPr>
-                      </w:pPr>
-                      <w:r>
-                        <w:rPr>
-                          <w:b/>
-                          <w:bCs/>
-                          <w:i/>
-                          <w:sz w:val="32"/>
-                          <w:szCs w:val="32"/>
-                          <w:lang w:val="en-GB"/>
-                        </w:rPr>
-                        <w:t>Java Full Stack</w:t>
-                      </w:r>
-                      <w:r>
-                        <w:rPr>
-                          <w:b/>
-                          <w:bCs/>
-                          <w:i/>
-                          <w:sz w:val="32"/>
-                          <w:szCs w:val="32"/>
-                          <w:lang w:val="en-GB"/>
-                        </w:rPr>
-                        <w:t xml:space="preserve"> Developer</w:t>
                       </w:r>
                     </w:p>
                   </w:txbxContent>
@@ -384,6 +558,16 @@
                                   <w:sz w:val="24"/>
                                   <w:szCs w:val="24"/>
                                 </w:rPr>
+                                <w:t xml:space="preserve">Current </w:t>
+                              </w:r>
+                              <w:r>
+                                <w:rPr>
+                                  <w:b/>
+                                  <w:bCs/>
+                                  <w:color w:val="FFFFFF" w:themeColor="background1"/>
+                                  <w:sz w:val="24"/>
+                                  <w:szCs w:val="24"/>
+                                </w:rPr>
                                 <w:t>Address</w:t>
                               </w:r>
                             </w:p>
@@ -412,7 +596,79 @@
                                   <w:sz w:val="24"/>
                                   <w:szCs w:val="24"/>
                                 </w:rPr>
-                                <w:t>, Chennai - 600042</w:t>
+                                <w:t xml:space="preserve">, Chennai </w:t>
+                              </w:r>
+                              <w:r>
+                                <w:rPr>
+                                  <w:color w:val="FFFFFF" w:themeColor="background1"/>
+                                  <w:sz w:val="24"/>
+                                  <w:szCs w:val="24"/>
+                                </w:rPr>
+                                <w:t>–</w:t>
+                              </w:r>
+                              <w:r>
+                                <w:rPr>
+                                  <w:color w:val="FFFFFF" w:themeColor="background1"/>
+                                  <w:sz w:val="24"/>
+                                  <w:szCs w:val="24"/>
+                                </w:rPr>
+                                <w:t xml:space="preserve"> 600042</w:t>
+                              </w:r>
+                            </w:p>
+                            <w:p>
+                              <w:pPr>
+                                <w:spacing w:after="0"/>
+                                <w:rPr>
+                                  <w:color w:val="FFFFFF" w:themeColor="background1"/>
+                                  <w:sz w:val="24"/>
+                                  <w:szCs w:val="24"/>
+                                </w:rPr>
+                              </w:pPr>
+                            </w:p>
+                            <w:p>
+                              <w:pPr>
+                                <w:spacing w:after="0"/>
+                                <w:rPr>
+                                  <w:color w:val="FFFFFF" w:themeColor="background1"/>
+                                  <w:sz w:val="24"/>
+                                  <w:szCs w:val="24"/>
+                                </w:rPr>
+                              </w:pPr>
+                              <w:r>
+                                <w:rPr>
+                                  <w:color w:val="FFFFFF" w:themeColor="background1"/>
+                                  <w:sz w:val="24"/>
+                                  <w:szCs w:val="24"/>
+                                </w:rPr>
+                                <w:t>Permanent Address</w:t>
+                              </w:r>
+                            </w:p>
+                            <w:p>
+                              <w:pPr>
+                                <w:spacing w:after="0"/>
+                                <w:rPr>
+                                  <w:color w:val="FFFFFF" w:themeColor="background1"/>
+                                  <w:sz w:val="24"/>
+                                  <w:szCs w:val="24"/>
+                                </w:rPr>
+                              </w:pPr>
+                              <w:proofErr w:type="spellStart"/>
+                              <w:r>
+                                <w:rPr>
+                                  <w:color w:val="FFFFFF" w:themeColor="background1"/>
+                                  <w:sz w:val="24"/>
+                                  <w:szCs w:val="24"/>
+                                </w:rPr>
+                                <w:t>Ukhrul</w:t>
+                              </w:r>
+                              <w:proofErr w:type="spellEnd"/>
+                              <w:r>
+                                <w:rPr>
+                                  <w:color w:val="FFFFFF" w:themeColor="background1"/>
+                                  <w:sz w:val="24"/>
+                                  <w:szCs w:val="24"/>
+                                </w:rPr>
+                                <w:t>, Manipur - 795142</w:t>
                               </w:r>
                             </w:p>
                             <w:p>
@@ -546,8 +802,8 @@
           </mc:Choice>
           <mc:Fallback>
             <w:pict>
-              <v:group id="Contact" o:spid="_x0000_s1027" style="position:absolute;margin-left:-58.25pt;margin-top:-25.9pt;width:198pt;height:198.2pt;z-index:251658240;mso-width-relative:margin;mso-height-relative:margin" coordsize="17970,17345" o:gfxdata="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">
-                <v:shape id="Text Box 4" o:spid="_x0000_s1028" type="#_x0000_t202" style="position:absolute;width:16820;height:2822;visibility:visible;mso-wrap-style:square;v-text-anchor:top" o:gfxdata="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" filled="f" stroked="f" strokeweight=".5pt">
+              <v:group id="Contact" o:spid="_x0000_s1031" style="position:absolute;margin-left:-58.25pt;margin-top:-25.9pt;width:198pt;height:198.2pt;z-index:251658240;mso-width-relative:margin;mso-height-relative:margin" coordsize="17970,17345" o:gfxdata="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">
+                <v:shape id="Text Box 4" o:spid="_x0000_s1032" type="#_x0000_t202" style="position:absolute;width:16820;height:2822;visibility:visible;mso-wrap-style:square;v-text-anchor:top" o:gfxdata="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" filled="f" stroked="f" strokeweight=".5pt">
                   <v:textbox>
                     <w:txbxContent>
                       <w:p>
@@ -574,10 +830,10 @@
                     </w:txbxContent>
                   </v:textbox>
                 </v:shape>
-                <v:line id="Straight Connector 5" o:spid="_x0000_s1029" style="position:absolute;visibility:visible;mso-wrap-style:square" from="819,3386" to="5391,3386" o:connectortype="straight" o:gfxdata="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" strokecolor="white [3212]" strokeweight="2.25pt">
+                <v:line id="Straight Connector 5" o:spid="_x0000_s1033" style="position:absolute;visibility:visible;mso-wrap-style:square" from="819,3386" to="5391,3386" o:connectortype="straight" o:gfxdata="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" strokecolor="white [3212]" strokeweight="2.25pt">
                   <v:stroke joinstyle="miter"/>
                 </v:line>
-                <v:shape id="Text Box 6" o:spid="_x0000_s1030" type="#_x0000_t202" style="position:absolute;top:5459;width:17970;height:11886;visibility:visible;mso-wrap-style:square;v-text-anchor:top" o:gfxdata="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" filled="f" stroked="f" strokeweight=".5pt">
+                <v:shape id="Text Box 6" o:spid="_x0000_s1034" type="#_x0000_t202" style="position:absolute;top:5459;width:17970;height:11886;visibility:visible;mso-wrap-style:square;v-text-anchor:top" o:gfxdata="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" filled="f" stroked="f" strokeweight=".5pt">
                   <v:textbox>
                     <w:txbxContent>
                       <w:p>
@@ -599,6 +855,16 @@
                             <w:sz w:val="24"/>
                             <w:szCs w:val="24"/>
                           </w:rPr>
+                          <w:t xml:space="preserve">Current </w:t>
+                        </w:r>
+                        <w:r>
+                          <w:rPr>
+                            <w:b/>
+                            <w:bCs/>
+                            <w:color w:val="FFFFFF" w:themeColor="background1"/>
+                            <w:sz w:val="24"/>
+                            <w:szCs w:val="24"/>
+                          </w:rPr>
                           <w:t>Address</w:t>
                         </w:r>
                       </w:p>
@@ -627,7 +893,79 @@
                             <w:sz w:val="24"/>
                             <w:szCs w:val="24"/>
                           </w:rPr>
-                          <w:t>, Chennai - 600042</w:t>
+                          <w:t xml:space="preserve">, Chennai </w:t>
+                        </w:r>
+                        <w:r>
+                          <w:rPr>
+                            <w:color w:val="FFFFFF" w:themeColor="background1"/>
+                            <w:sz w:val="24"/>
+                            <w:szCs w:val="24"/>
+                          </w:rPr>
+                          <w:t>–</w:t>
+                        </w:r>
+                        <w:r>
+                          <w:rPr>
+                            <w:color w:val="FFFFFF" w:themeColor="background1"/>
+                            <w:sz w:val="24"/>
+                            <w:szCs w:val="24"/>
+                          </w:rPr>
+                          <w:t xml:space="preserve"> 600042</w:t>
+                        </w:r>
+                      </w:p>
+                      <w:p>
+                        <w:pPr>
+                          <w:spacing w:after="0"/>
+                          <w:rPr>
+                            <w:color w:val="FFFFFF" w:themeColor="background1"/>
+                            <w:sz w:val="24"/>
+                            <w:szCs w:val="24"/>
+                          </w:rPr>
+                        </w:pPr>
+                      </w:p>
+                      <w:p>
+                        <w:pPr>
+                          <w:spacing w:after="0"/>
+                          <w:rPr>
+                            <w:color w:val="FFFFFF" w:themeColor="background1"/>
+                            <w:sz w:val="24"/>
+                            <w:szCs w:val="24"/>
+                          </w:rPr>
+                        </w:pPr>
+                        <w:r>
+                          <w:rPr>
+                            <w:color w:val="FFFFFF" w:themeColor="background1"/>
+                            <w:sz w:val="24"/>
+                            <w:szCs w:val="24"/>
+                          </w:rPr>
+                          <w:t>Permanent Address</w:t>
+                        </w:r>
+                      </w:p>
+                      <w:p>
+                        <w:pPr>
+                          <w:spacing w:after="0"/>
+                          <w:rPr>
+                            <w:color w:val="FFFFFF" w:themeColor="background1"/>
+                            <w:sz w:val="24"/>
+                            <w:szCs w:val="24"/>
+                          </w:rPr>
+                        </w:pPr>
+                        <w:proofErr w:type="spellStart"/>
+                        <w:r>
+                          <w:rPr>
+                            <w:color w:val="FFFFFF" w:themeColor="background1"/>
+                            <w:sz w:val="24"/>
+                            <w:szCs w:val="24"/>
+                          </w:rPr>
+                          <w:t>Ukhrul</w:t>
+                        </w:r>
+                        <w:proofErr w:type="spellEnd"/>
+                        <w:r>
+                          <w:rPr>
+                            <w:color w:val="FFFFFF" w:themeColor="background1"/>
+                            <w:sz w:val="24"/>
+                            <w:szCs w:val="24"/>
+                          </w:rPr>
+                          <w:t>, Manipur - 795142</w:t>
                         </w:r>
                       </w:p>
                       <w:p>
@@ -754,7 +1092,7 @@
         <mc:AlternateContent>
           <mc:Choice Requires="wps">
             <w:drawing>
-              <wp:anchor distT="0" distB="0" distL="114300" distR="114300" simplePos="0" relativeHeight="251652096" behindDoc="0" locked="0" layoutInCell="1" allowOverlap="1" wp14:anchorId="65ADB302" wp14:editId="7E0209DE">
+              <wp:anchor distT="0" distB="0" distL="114300" distR="114300" simplePos="0" relativeHeight="251652096" behindDoc="0" locked="0" layoutInCell="1" allowOverlap="1" wp14:anchorId="65ADB302" wp14:editId="2EA4E27A">
                 <wp:simplePos x="0" y="0"/>
                 <wp:positionH relativeFrom="column">
                   <wp:posOffset>-914400</wp:posOffset>
@@ -837,256 +1175,6 @@
       </w:r>
     </w:p>
     <w:p/>
-    <w:p>
-      <w:r>
-        <w:rPr>
-          <w:noProof/>
-          <w:lang w:val="en-IN" w:eastAsia="en-IN"/>
-        </w:rPr>
-        <mc:AlternateContent>
-          <mc:Choice Requires="wpg">
-            <w:drawing>
-              <wp:anchor distT="0" distB="0" distL="114300" distR="114300" simplePos="0" relativeHeight="251679744" behindDoc="0" locked="0" layoutInCell="1" allowOverlap="1" wp14:anchorId="3C494A76" wp14:editId="77C30713">
-                <wp:simplePos x="0" y="0"/>
-                <wp:positionH relativeFrom="column">
-                  <wp:posOffset>2003461</wp:posOffset>
-                </wp:positionH>
-                <wp:positionV relativeFrom="paragraph">
-                  <wp:posOffset>34675</wp:posOffset>
-                </wp:positionV>
-                <wp:extent cx="3905250" cy="1438382"/>
-                <wp:effectExtent l="0" t="0" r="0" b="0"/>
-                <wp:wrapNone/>
-                <wp:docPr id="11" name="Profile"/>
-                <wp:cNvGraphicFramePr/>
-                <a:graphic xmlns:a="http://schemas.openxmlformats.org/drawingml/2006/main">
-                  <a:graphicData uri="http://schemas.microsoft.com/office/word/2010/wordprocessingGroup">
-                    <wpg:wgp>
-                      <wpg:cNvGrpSpPr/>
-                      <wpg:grpSpPr>
-                        <a:xfrm>
-                          <a:off x="0" y="0"/>
-                          <a:ext cx="3905250" cy="1438382"/>
-                          <a:chOff x="0" y="0"/>
-                          <a:chExt cx="3905250" cy="1438382"/>
-                        </a:xfrm>
-                      </wpg:grpSpPr>
-                      <wps:wsp>
-                        <wps:cNvPr id="38" name="Text Box 38"/>
-                        <wps:cNvSpPr txBox="1"/>
-                        <wps:spPr>
-                          <a:xfrm>
-                            <a:off x="0" y="0"/>
-                            <a:ext cx="1681480" cy="374650"/>
-                          </a:xfrm>
-                          <a:prstGeom prst="rect">
-                            <a:avLst/>
-                          </a:prstGeom>
-                          <a:noFill/>
-                          <a:ln w="6350">
-                            <a:noFill/>
-                          </a:ln>
-                        </wps:spPr>
-                        <wps:txbx>
-                          <w:txbxContent>
-                            <w:p>
-                              <w:pPr>
-                                <w:rPr>
-                                  <w:b/>
-                                  <w:bCs/>
-                                  <w:sz w:val="40"/>
-                                  <w:szCs w:val="40"/>
-                                  <w:lang w:val="en-GB"/>
-                                </w:rPr>
-                              </w:pPr>
-                              <w:r>
-                                <w:rPr>
-                                  <w:b/>
-                                  <w:bCs/>
-                                  <w:sz w:val="40"/>
-                                  <w:szCs w:val="40"/>
-                                  <w:lang w:val="en-GB"/>
-                                </w:rPr>
-                                <w:t>Objective</w:t>
-                              </w:r>
-                            </w:p>
-                          </w:txbxContent>
-                        </wps:txbx>
-                        <wps:bodyPr rot="0" spcFirstLastPara="0" vertOverflow="overflow" horzOverflow="overflow" vert="horz" wrap="square" lIns="91440" tIns="45720" rIns="91440" bIns="45720" numCol="1" spcCol="0" rtlCol="0" fromWordArt="0" anchor="t" anchorCtr="0" forceAA="0" compatLnSpc="1">
-                          <a:prstTxWarp prst="textNoShape">
-                            <a:avLst/>
-                          </a:prstTxWarp>
-                          <a:noAutofit/>
-                        </wps:bodyPr>
-                      </wps:wsp>
-                      <wps:wsp>
-                        <wps:cNvPr id="39" name="Straight Connector 39"/>
-                        <wps:cNvCnPr/>
-                        <wps:spPr>
-                          <a:xfrm>
-                            <a:off x="109728" y="472592"/>
-                            <a:ext cx="457200" cy="0"/>
-                          </a:xfrm>
-                          <a:prstGeom prst="line">
-                            <a:avLst/>
-                          </a:prstGeom>
-                          <a:ln w="28575">
-                            <a:solidFill>
-                              <a:schemeClr val="tx1"/>
-                            </a:solidFill>
-                          </a:ln>
-                        </wps:spPr>
-                        <wps:style>
-                          <a:lnRef idx="1">
-                            <a:schemeClr val="accent1"/>
-                          </a:lnRef>
-                          <a:fillRef idx="0">
-                            <a:schemeClr val="accent1"/>
-                          </a:fillRef>
-                          <a:effectRef idx="0">
-                            <a:schemeClr val="accent1"/>
-                          </a:effectRef>
-                          <a:fontRef idx="minor">
-                            <a:schemeClr val="tx1"/>
-                          </a:fontRef>
-                        </wps:style>
-                        <wps:bodyPr/>
-                      </wps:wsp>
-                      <wps:wsp>
-                        <wps:cNvPr id="40" name="Text Box 40"/>
-                        <wps:cNvSpPr txBox="1"/>
-                        <wps:spPr>
-                          <a:xfrm>
-                            <a:off x="0" y="548578"/>
-                            <a:ext cx="3905250" cy="889804"/>
-                          </a:xfrm>
-                          <a:prstGeom prst="rect">
-                            <a:avLst/>
-                          </a:prstGeom>
-                          <a:noFill/>
-                          <a:ln w="6350">
-                            <a:noFill/>
-                          </a:ln>
-                        </wps:spPr>
-                        <wps:txbx>
-                          <w:txbxContent>
-                            <w:p>
-                              <w:pPr>
-                                <w:spacing w:after="0"/>
-                                <w:rPr>
-                                  <w:color w:val="FFFFFF" w:themeColor="background1"/>
-                                  <w:sz w:val="16"/>
-                                  <w:szCs w:val="16"/>
-                                  <w:lang w:val="en-GB"/>
-                                </w:rPr>
-                              </w:pPr>
-                              <w:r>
-                                <w:rPr>
-                                  <w:noProof/>
-                                  <w:lang w:val="en-IN" w:eastAsia="en-IN"/>
-                                </w:rPr>
-                                <w:t>Highly motivated front-end developer with a keen interest in web technologies and a strong desire to learn and contribute to innovation solutions. Seeking an entry-level position where I can apply my skills and grow within a dynamic team</w:t>
-                              </w:r>
-                              <w:r>
-                                <w:rPr>
-                                  <w:noProof/>
-                                  <w:lang w:val="en-IN" w:eastAsia="en-IN"/>
-                                </w:rPr>
-                                <w:t>.</w:t>
-                              </w:r>
-                            </w:p>
-                          </w:txbxContent>
-                        </wps:txbx>
-                        <wps:bodyPr rot="0" spcFirstLastPara="0" vertOverflow="overflow" horzOverflow="overflow" vert="horz" wrap="square" lIns="91440" tIns="45720" rIns="91440" bIns="45720" numCol="1" spcCol="0" rtlCol="0" fromWordArt="0" anchor="t" anchorCtr="0" forceAA="0" compatLnSpc="1">
-                          <a:prstTxWarp prst="textNoShape">
-                            <a:avLst/>
-                          </a:prstTxWarp>
-                          <a:noAutofit/>
-                        </wps:bodyPr>
-                      </wps:wsp>
-                    </wpg:wgp>
-                  </a:graphicData>
-                </a:graphic>
-                <wp14:sizeRelV relativeFrom="margin">
-                  <wp14:pctHeight>0</wp14:pctHeight>
-                </wp14:sizeRelV>
-              </wp:anchor>
-            </w:drawing>
-          </mc:Choice>
-          <mc:Fallback>
-            <w:pict>
-              <v:group id="Profile" o:spid="_x0000_s1035" style="position:absolute;margin-left:157.75pt;margin-top:2.75pt;width:307.5pt;height:113.25pt;z-index:251679744;mso-height-relative:margin" coordsize="39052,14383" o:gfxdata="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">
-                <v:shapetype id="_x0000_t202" coordsize="21600,21600" o:spt="202" path="m,l,21600r21600,l21600,xe">
-                  <v:stroke joinstyle="miter"/>
-                  <v:path gradientshapeok="t" o:connecttype="rect"/>
-                </v:shapetype>
-                <v:shape id="Text Box 38" o:spid="_x0000_s1036" type="#_x0000_t202" style="position:absolute;width:16814;height:3746;visibility:visible;mso-wrap-style:square;v-text-anchor:top" o:gfxdata="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" filled="f" stroked="f" strokeweight=".5pt">
-                  <v:textbox>
-                    <w:txbxContent>
-                      <w:p>
-                        <w:pPr>
-                          <w:rPr>
-                            <w:b/>
-                            <w:bCs/>
-                            <w:sz w:val="40"/>
-                            <w:szCs w:val="40"/>
-                            <w:lang w:val="en-GB"/>
-                          </w:rPr>
-                        </w:pPr>
-                        <w:r>
-                          <w:rPr>
-                            <w:b/>
-                            <w:bCs/>
-                            <w:sz w:val="40"/>
-                            <w:szCs w:val="40"/>
-                            <w:lang w:val="en-GB"/>
-                          </w:rPr>
-                          <w:t>Objective</w:t>
-                        </w:r>
-                      </w:p>
-                    </w:txbxContent>
-                  </v:textbox>
-                </v:shape>
-                <v:line id="Straight Connector 39" o:spid="_x0000_s1037" style="position:absolute;visibility:visible;mso-wrap-style:square" from="1097,4725" to="5669,4725" o:connectortype="straight" o:gfxdata="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" strokecolor="black [3213]" strokeweight="2.25pt">
-                  <v:stroke joinstyle="miter"/>
-                </v:line>
-                <v:shape id="Text Box 40" o:spid="_x0000_s1038" type="#_x0000_t202" style="position:absolute;top:5485;width:39052;height:8898;visibility:visible;mso-wrap-style:square;v-text-anchor:top" o:gfxdata="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" filled="f" stroked="f" strokeweight=".5pt">
-                  <v:textbox>
-                    <w:txbxContent>
-                      <w:p>
-                        <w:pPr>
-                          <w:spacing w:after="0"/>
-                          <w:rPr>
-                            <w:color w:val="FFFFFF" w:themeColor="background1"/>
-                            <w:sz w:val="16"/>
-                            <w:szCs w:val="16"/>
-                            <w:lang w:val="en-GB"/>
-                          </w:rPr>
-                        </w:pPr>
-                        <w:r>
-                          <w:rPr>
-                            <w:noProof/>
-                            <w:lang w:val="en-IN" w:eastAsia="en-IN"/>
-                          </w:rPr>
-                          <w:t>Highly motivated front-end developer with a keen interest in web technologies and a strong desire to learn and contribute to innovation solutions. Seeking an entry-level position where I can apply my skills and grow within a dynamic team</w:t>
-                        </w:r>
-                        <w:r>
-                          <w:rPr>
-                            <w:noProof/>
-                            <w:lang w:val="en-IN" w:eastAsia="en-IN"/>
-                          </w:rPr>
-                          <w:t>.</w:t>
-                        </w:r>
-                      </w:p>
-                    </w:txbxContent>
-                  </v:textbox>
-                </v:shape>
-              </v:group>
-            </w:pict>
-          </mc:Fallback>
-        </mc:AlternateContent>
-      </w:r>
-    </w:p>
     <w:p/>
     <w:p/>
     <w:p/>
@@ -1100,13 +1188,13 @@
         <mc:AlternateContent>
           <mc:Choice Requires="wpg">
             <w:drawing>
-              <wp:anchor distT="0" distB="0" distL="114300" distR="114300" simplePos="0" relativeHeight="251684864" behindDoc="0" locked="0" layoutInCell="1" allowOverlap="1" wp14:anchorId="5A28053C" wp14:editId="04D529BE">
+              <wp:anchor distT="0" distB="0" distL="114300" distR="114300" simplePos="0" relativeHeight="251684864" behindDoc="0" locked="0" layoutInCell="1" allowOverlap="1" wp14:anchorId="5A28053C" wp14:editId="0D832F41">
                 <wp:simplePos x="0" y="0"/>
                 <wp:positionH relativeFrom="column">
-                  <wp:posOffset>2022153</wp:posOffset>
+                  <wp:posOffset>2003539</wp:posOffset>
                 </wp:positionH>
                 <wp:positionV relativeFrom="paragraph">
-                  <wp:posOffset>187625</wp:posOffset>
+                  <wp:posOffset>45085</wp:posOffset>
                 </wp:positionV>
                 <wp:extent cx="3905250" cy="960120"/>
                 <wp:effectExtent l="0" t="0" r="0" b="0"/>
@@ -1260,8 +1348,8 @@
           </mc:Choice>
           <mc:Fallback>
             <w:pict>
-              <v:group id="Work Experience" o:spid="_x0000_s1039" style="position:absolute;margin-left:159.2pt;margin-top:14.75pt;width:307.5pt;height:75.6pt;z-index:251684864;mso-height-relative:margin" coordsize="39052,8880" o:gfxdata="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">
-                <v:shape id="Text Box 41" o:spid="_x0000_s1040" type="#_x0000_t202" style="position:absolute;width:26606;height:3746;visibility:visible;mso-wrap-style:square;v-text-anchor:top" o:gfxdata="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" filled="f" stroked="f" strokeweight=".5pt">
+              <v:group id="Work Experience" o:spid="_x0000_s1035" style="position:absolute;margin-left:157.75pt;margin-top:3.55pt;width:307.5pt;height:75.6pt;z-index:251684864;mso-height-relative:margin" coordsize="39052,8880" o:gfxdata="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">
+                <v:shape id="Text Box 41" o:spid="_x0000_s1036" type="#_x0000_t202" style="position:absolute;width:26606;height:3746;visibility:visible;mso-wrap-style:square;v-text-anchor:top" o:gfxdata="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" filled="f" stroked="f" strokeweight=".5pt">
                   <v:textbox>
                     <w:txbxContent>
                       <w:p>
@@ -1286,10 +1374,10 @@
                     </w:txbxContent>
                   </v:textbox>
                 </v:shape>
-                <v:line id="Straight Connector 42" o:spid="_x0000_s1041" style="position:absolute;visibility:visible;mso-wrap-style:square" from="1097,4725" to="5669,4725" o:connectortype="straight" o:gfxdata="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" strokecolor="black [3213]" strokeweight="2.25pt">
+                <v:line id="Straight Connector 42" o:spid="_x0000_s1037" style="position:absolute;visibility:visible;mso-wrap-style:square" from="1097,4725" to="5669,4725" o:connectortype="straight" o:gfxdata="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" strokecolor="black [3213]" strokeweight="2.25pt">
                   <v:stroke joinstyle="miter"/>
                 </v:line>
-                <v:shape id="Text Box 43" o:spid="_x0000_s1042" type="#_x0000_t202" style="position:absolute;top:6191;width:39052;height:2689;visibility:visible;mso-wrap-style:square;v-text-anchor:top" o:gfxdata="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" filled="f" stroked="f" strokeweight=".5pt">
+                <v:shape id="Text Box 43" o:spid="_x0000_s1038" type="#_x0000_t202" style="position:absolute;top:6191;width:39052;height:2689;visibility:visible;mso-wrap-style:square;v-text-anchor:top" o:gfxdata="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" filled="f" stroked="f" strokeweight=".5pt">
                   <v:textbox>
                     <w:txbxContent>
                       <w:p>
@@ -1320,6 +1408,7 @@
       </w:r>
     </w:p>
     <w:p/>
+    <w:p/>
     <w:p>
       <w:r>
         <w:rPr>
@@ -1329,7 +1418,7 @@
         <mc:AlternateContent>
           <mc:Choice Requires="wpg">
             <w:drawing>
-              <wp:anchor distT="0" distB="0" distL="114300" distR="114300" simplePos="0" relativeHeight="251694080" behindDoc="0" locked="0" layoutInCell="1" allowOverlap="1" wp14:anchorId="0DAA99E0" wp14:editId="77B9BA36">
+              <wp:anchor distT="0" distB="0" distL="114300" distR="114300" simplePos="0" relativeHeight="251694080" behindDoc="0" locked="0" layoutInCell="1" allowOverlap="1" wp14:anchorId="0DAA99E0" wp14:editId="45900020">
                 <wp:simplePos x="0" y="0"/>
                 <wp:positionH relativeFrom="column">
                   <wp:posOffset>-699135</wp:posOffset>
@@ -1337,8 +1426,8 @@
                 <wp:positionV relativeFrom="paragraph">
                   <wp:posOffset>264795</wp:posOffset>
                 </wp:positionV>
-                <wp:extent cx="2324735" cy="3061335"/>
-                <wp:effectExtent l="0" t="0" r="0" b="5715"/>
+                <wp:extent cx="2324735" cy="2712085"/>
+                <wp:effectExtent l="0" t="0" r="0" b="0"/>
                 <wp:wrapNone/>
                 <wp:docPr id="15" name="Languages"/>
                 <wp:cNvGraphicFramePr/>
@@ -1349,9 +1438,9 @@
                       <wpg:grpSpPr>
                         <a:xfrm>
                           <a:off x="0" y="0"/>
-                          <a:ext cx="2324735" cy="3061335"/>
+                          <a:ext cx="2324735" cy="2712085"/>
                           <a:chOff x="0" y="0"/>
-                          <a:chExt cx="1797050" cy="2309047"/>
+                          <a:chExt cx="1797050" cy="2045599"/>
                         </a:xfrm>
                       </wpg:grpSpPr>
                       <wps:wsp>
@@ -1454,7 +1543,7 @@
                         <wps:spPr>
                           <a:xfrm>
                             <a:off x="0" y="545910"/>
-                            <a:ext cx="1797050" cy="1763137"/>
+                            <a:ext cx="1797050" cy="1499689"/>
                           </a:xfrm>
                           <a:prstGeom prst="rect">
                             <a:avLst/>
@@ -1535,7 +1624,7 @@
                                   <w:szCs w:val="24"/>
                                   <w:lang w:val="en-GB"/>
                                 </w:rPr>
-                                <w:t>JAVASCRIPT</w:t>
+                                <w:t>Bootstrap/Tailwind CSS</w:t>
                               </w:r>
                             </w:p>
                             <w:p>
@@ -1559,7 +1648,7 @@
                                   <w:szCs w:val="24"/>
                                   <w:lang w:val="en-GB"/>
                                 </w:rPr>
-                                <w:t>REACT</w:t>
+                                <w:t>JAVASCRIPT</w:t>
                               </w:r>
                             </w:p>
                             <w:p>
@@ -1581,8 +1670,9 @@
                                   <w:color w:val="FFFFFF" w:themeColor="background1"/>
                                   <w:sz w:val="24"/>
                                   <w:szCs w:val="24"/>
-                                </w:rPr>
-                                <w:t>JAVA</w:t>
+                                  <w:lang w:val="en-GB"/>
+                                </w:rPr>
+                                <w:t>REACT</w:t>
                               </w:r>
                             </w:p>
                             <w:p>
@@ -1605,7 +1695,53 @@
                                   <w:sz w:val="24"/>
                                   <w:szCs w:val="24"/>
                                 </w:rPr>
-                                <w:t>SPRING BOOT</w:t>
+                                <w:t>Core Java</w:t>
+                              </w:r>
+                            </w:p>
+                            <w:p>
+                              <w:pPr>
+                                <w:pStyle w:val="ListParagraph"/>
+                                <w:numPr>
+                                  <w:ilvl w:val="0"/>
+                                  <w:numId w:val="1"/>
+                                </w:numPr>
+                                <w:spacing w:after="0"/>
+                                <w:rPr>
+                                  <w:color w:val="FFFFFF" w:themeColor="background1"/>
+                                  <w:sz w:val="24"/>
+                                  <w:szCs w:val="24"/>
+                                </w:rPr>
+                              </w:pPr>
+                              <w:r>
+                                <w:rPr>
+                                  <w:color w:val="FFFFFF" w:themeColor="background1"/>
+                                  <w:sz w:val="24"/>
+                                  <w:szCs w:val="24"/>
+                                </w:rPr>
+                                <w:t>Spring Boot</w:t>
+                              </w:r>
+                            </w:p>
+                            <w:p>
+                              <w:pPr>
+                                <w:pStyle w:val="ListParagraph"/>
+                                <w:numPr>
+                                  <w:ilvl w:val="0"/>
+                                  <w:numId w:val="1"/>
+                                </w:numPr>
+                                <w:spacing w:after="0"/>
+                                <w:rPr>
+                                  <w:color w:val="FFFFFF" w:themeColor="background1"/>
+                                  <w:sz w:val="24"/>
+                                  <w:szCs w:val="24"/>
+                                </w:rPr>
+                              </w:pPr>
+                              <w:r>
+                                <w:rPr>
+                                  <w:color w:val="FFFFFF" w:themeColor="background1"/>
+                                  <w:sz w:val="24"/>
+                                  <w:szCs w:val="24"/>
+                                </w:rPr>
+                                <w:t>Rest APIs</w:t>
                               </w:r>
                             </w:p>
                           </w:txbxContent>
@@ -1631,11 +1767,7 @@
           </mc:Choice>
           <mc:Fallback>
             <w:pict>
-              <v:group id="Languages" o:spid="_x0000_s1039" style="position:absolute;margin-left:-55.05pt;margin-top:20.85pt;width:183.05pt;height:241.05pt;z-index:251694080;mso-width-relative:margin;mso-height-relative:margin" coordsize="17970,23090" o:gfxdata="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">
-                <v:shapetype id="_x0000_t202" coordsize="21600,21600" o:spt="202" path="m,l,21600r21600,l21600,xe">
-                  <v:stroke joinstyle="miter"/>
-                  <v:path gradientshapeok="t" o:connecttype="rect"/>
-                </v:shapetype>
+              <v:group id="Languages" o:spid="_x0000_s1039" style="position:absolute;margin-left:-55.05pt;margin-top:20.85pt;width:183.05pt;height:213.55pt;z-index:251694080;mso-width-relative:margin;mso-height-relative:margin" coordsize="17970,20455" o:gfxdata="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">
                 <v:shape id="Text Box 17" o:spid="_x0000_s1040" type="#_x0000_t202" style="position:absolute;width:16814;height:4127;visibility:visible;mso-wrap-style:square;v-text-anchor:top" o:gfxdata="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" filled="f" stroked="f" strokeweight=".5pt">
                   <v:textbox>
                     <w:txbxContent>
@@ -1679,7 +1811,7 @@
                 <v:line id="Straight Connector 24" o:spid="_x0000_s1041" style="position:absolute;visibility:visible;mso-wrap-style:square" from="723,3904" to="5295,3904" o:connectortype="straight" o:gfxdata="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" strokecolor="white [3212]" strokeweight="2.25pt">
                   <v:stroke joinstyle="miter"/>
                 </v:line>
-                <v:shape id="Text Box 26" o:spid="_x0000_s1042" type="#_x0000_t202" style="position:absolute;top:5459;width:17970;height:17631;visibility:visible;mso-wrap-style:square;v-text-anchor:top" o:gfxdata="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" filled="f" stroked="f" strokeweight=".5pt">
+                <v:shape id="Text Box 26" o:spid="_x0000_s1042" type="#_x0000_t202" style="position:absolute;top:5459;width:17970;height:14996;visibility:visible;mso-wrap-style:square;v-text-anchor:top" o:gfxdata="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" filled="f" stroked="f" strokeweight=".5pt">
                   <v:textbox>
                     <w:txbxContent>
                       <w:p>
@@ -1751,7 +1883,7 @@
                             <w:szCs w:val="24"/>
                             <w:lang w:val="en-GB"/>
                           </w:rPr>
-                          <w:t>JAVASCRIPT</w:t>
+                          <w:t>Bootstrap/Tailwind CSS</w:t>
                         </w:r>
                       </w:p>
                       <w:p>
@@ -1775,7 +1907,7 @@
                             <w:szCs w:val="24"/>
                             <w:lang w:val="en-GB"/>
                           </w:rPr>
-                          <w:t>REACT</w:t>
+                          <w:t>JAVASCRIPT</w:t>
                         </w:r>
                       </w:p>
                       <w:p>
@@ -1797,8 +1929,9 @@
                             <w:color w:val="FFFFFF" w:themeColor="background1"/>
                             <w:sz w:val="24"/>
                             <w:szCs w:val="24"/>
-                          </w:rPr>
-                          <w:t>JAVA</w:t>
+                            <w:lang w:val="en-GB"/>
+                          </w:rPr>
+                          <w:t>REACT</w:t>
                         </w:r>
                       </w:p>
                       <w:p>
@@ -1821,7 +1954,53 @@
                             <w:sz w:val="24"/>
                             <w:szCs w:val="24"/>
                           </w:rPr>
-                          <w:t>SPRING BOOT</w:t>
+                          <w:t>Core Java</w:t>
+                        </w:r>
+                      </w:p>
+                      <w:p>
+                        <w:pPr>
+                          <w:pStyle w:val="ListParagraph"/>
+                          <w:numPr>
+                            <w:ilvl w:val="0"/>
+                            <w:numId w:val="1"/>
+                          </w:numPr>
+                          <w:spacing w:after="0"/>
+                          <w:rPr>
+                            <w:color w:val="FFFFFF" w:themeColor="background1"/>
+                            <w:sz w:val="24"/>
+                            <w:szCs w:val="24"/>
+                          </w:rPr>
+                        </w:pPr>
+                        <w:r>
+                          <w:rPr>
+                            <w:color w:val="FFFFFF" w:themeColor="background1"/>
+                            <w:sz w:val="24"/>
+                            <w:szCs w:val="24"/>
+                          </w:rPr>
+                          <w:t>Spring Boot</w:t>
+                        </w:r>
+                      </w:p>
+                      <w:p>
+                        <w:pPr>
+                          <w:pStyle w:val="ListParagraph"/>
+                          <w:numPr>
+                            <w:ilvl w:val="0"/>
+                            <w:numId w:val="1"/>
+                          </w:numPr>
+                          <w:spacing w:after="0"/>
+                          <w:rPr>
+                            <w:color w:val="FFFFFF" w:themeColor="background1"/>
+                            <w:sz w:val="24"/>
+                            <w:szCs w:val="24"/>
+                          </w:rPr>
+                        </w:pPr>
+                        <w:r>
+                          <w:rPr>
+                            <w:color w:val="FFFFFF" w:themeColor="background1"/>
+                            <w:sz w:val="24"/>
+                            <w:szCs w:val="24"/>
+                          </w:rPr>
+                          <w:t>Rest APIs</w:t>
                         </w:r>
                       </w:p>
                     </w:txbxContent>
@@ -1833,7 +2012,6 @@
         </mc:AlternateContent>
       </w:r>
     </w:p>
-    <w:p/>
     <w:p>
       <w:r>
         <w:rPr>
@@ -1843,16 +2021,16 @@
         <mc:AlternateContent>
           <mc:Choice Requires="wpg">
             <w:drawing>
-              <wp:anchor distT="0" distB="0" distL="114300" distR="114300" simplePos="0" relativeHeight="251689984" behindDoc="0" locked="0" layoutInCell="1" allowOverlap="1" wp14:anchorId="60A21711" wp14:editId="6E8FD965">
+              <wp:anchor distT="0" distB="0" distL="114300" distR="114300" simplePos="0" relativeHeight="251689984" behindDoc="0" locked="0" layoutInCell="1" allowOverlap="1" wp14:anchorId="60A21711" wp14:editId="7413A698">
                 <wp:simplePos x="0" y="0"/>
                 <wp:positionH relativeFrom="column">
-                  <wp:posOffset>2003461</wp:posOffset>
+                  <wp:posOffset>2003311</wp:posOffset>
                 </wp:positionH>
                 <wp:positionV relativeFrom="paragraph">
-                  <wp:posOffset>207394</wp:posOffset>
+                  <wp:posOffset>71755</wp:posOffset>
                 </wp:positionV>
-                <wp:extent cx="3905250" cy="2496621"/>
-                <wp:effectExtent l="0" t="0" r="0" b="0"/>
+                <wp:extent cx="3905250" cy="3061699"/>
+                <wp:effectExtent l="0" t="0" r="0" b="5715"/>
                 <wp:wrapNone/>
                 <wp:docPr id="16" name="Education"/>
                 <wp:cNvGraphicFramePr/>
@@ -1863,9 +2041,9 @@
                       <wpg:grpSpPr>
                         <a:xfrm>
                           <a:off x="0" y="0"/>
-                          <a:ext cx="3905250" cy="2496621"/>
+                          <a:ext cx="3905250" cy="3061699"/>
                           <a:chOff x="-13648" y="0"/>
-                          <a:chExt cx="3905250" cy="1245971"/>
+                          <a:chExt cx="3905250" cy="1753614"/>
                         </a:xfrm>
                       </wpg:grpSpPr>
                       <wps:wsp>
@@ -1952,8 +2130,8 @@
                         <wps:cNvSpPr txBox="1"/>
                         <wps:spPr>
                           <a:xfrm>
-                            <a:off x="-13648" y="415882"/>
-                            <a:ext cx="3905250" cy="830089"/>
+                            <a:off x="-13648" y="415706"/>
+                            <a:ext cx="3905250" cy="1337908"/>
                           </a:xfrm>
                           <a:prstGeom prst="rect">
                             <a:avLst/>
@@ -1977,7 +2155,6 @@
                                   <w:vertAlign w:val="superscript"/>
                                 </w:rPr>
                               </w:pPr>
-                              <w:proofErr w:type="spellStart"/>
                               <w:r>
                                 <w:rPr>
                                   <w:b/>
@@ -1985,9 +2162,114 @@
                                   <w:sz w:val="24"/>
                                   <w:szCs w:val="24"/>
                                 </w:rPr>
-                                <w:t>Graducation</w:t>
-                              </w:r>
-                              <w:proofErr w:type="spellEnd"/>
+                                <w:t xml:space="preserve">Post </w:t>
+                              </w:r>
+                              <w:r>
+                                <w:rPr>
+                                  <w:b/>
+                                  <w:bCs/>
+                                  <w:sz w:val="24"/>
+                                  <w:szCs w:val="24"/>
+                                </w:rPr>
+                                <w:t>–</w:t>
+                              </w:r>
+                              <w:r>
+                                <w:rPr>
+                                  <w:b/>
+                                  <w:bCs/>
+                                  <w:sz w:val="24"/>
+                                  <w:szCs w:val="24"/>
+                                </w:rPr>
+                                <w:t xml:space="preserve"> </w:t>
+                              </w:r>
+                              <w:r>
+                                <w:rPr>
+                                  <w:b/>
+                                  <w:bCs/>
+                                  <w:sz w:val="24"/>
+                                  <w:szCs w:val="24"/>
+                                </w:rPr>
+                                <w:t>Gradu</w:t>
+                              </w:r>
+                              <w:r>
+                                <w:rPr>
+                                  <w:b/>
+                                  <w:bCs/>
+                                  <w:sz w:val="24"/>
+                                  <w:szCs w:val="24"/>
+                                </w:rPr>
+                                <w:t>ation</w:t>
+                              </w:r>
+                              <w:r>
+                                <w:rPr>
+                                  <w:b/>
+                                  <w:bCs/>
+                                  <w:sz w:val="24"/>
+                                  <w:szCs w:val="24"/>
+                                </w:rPr>
+                                <w:t xml:space="preserve"> (Pursuing – MCA)</w:t>
+                              </w:r>
+                            </w:p>
+                            <w:p>
+                              <w:pPr>
+                                <w:spacing w:after="0"/>
+                                <w:jc w:val="both"/>
+                              </w:pPr>
+                              <w:r>
+                                <w:t xml:space="preserve">Chandigarh University (Online) </w:t>
+                              </w:r>
+                            </w:p>
+                            <w:p>
+                              <w:pPr>
+                                <w:spacing w:after="0"/>
+                                <w:jc w:val="both"/>
+                                <w:rPr>
+                                  <w:b/>
+                                  <w:bCs/>
+                                  <w:sz w:val="24"/>
+                                  <w:szCs w:val="24"/>
+                                </w:rPr>
+                              </w:pPr>
+                            </w:p>
+                            <w:p>
+                              <w:pPr>
+                                <w:spacing w:after="0"/>
+                                <w:jc w:val="both"/>
+                                <w:rPr>
+                                  <w:b/>
+                                  <w:bCs/>
+                                  <w:sz w:val="24"/>
+                                  <w:szCs w:val="24"/>
+                                  <w:vertAlign w:val="superscript"/>
+                                </w:rPr>
+                              </w:pPr>
+                              <w:r>
+                                <w:rPr>
+                                  <w:b/>
+                                  <w:bCs/>
+                                  <w:sz w:val="24"/>
+                                  <w:szCs w:val="24"/>
+                                </w:rPr>
+                                <w:t>Gradu</w:t>
+                              </w:r>
+                              <w:r>
+                                <w:rPr>
+                                  <w:b/>
+                                  <w:bCs/>
+                                  <w:sz w:val="24"/>
+                                  <w:szCs w:val="24"/>
+                                </w:rPr>
+                                <w:t>ation</w:t>
+                              </w:r>
+                              <w:r>
+                                <w:rPr>
+                                  <w:b/>
+                                  <w:bCs/>
+                                  <w:sz w:val="24"/>
+                                  <w:szCs w:val="24"/>
+                                </w:rPr>
+                                <w:t xml:space="preserve"> (Completed – BCA)</w:t>
+                              </w:r>
                             </w:p>
                             <w:p>
                               <w:pPr>
@@ -2209,11 +2491,7 @@
           </mc:Choice>
           <mc:Fallback>
             <w:pict>
-              <v:group id="Education" o:spid="_x0000_s1043" style="position:absolute;margin-left:157.75pt;margin-top:16.35pt;width:307.5pt;height:196.6pt;z-index:251689984;mso-height-relative:margin" coordorigin="-136" coordsize="39052,12459" o:gfxdata="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">
-                <v:shapetype id="_x0000_t202" coordsize="21600,21600" o:spt="202" path="m,l,21600r21600,l21600,xe">
-                  <v:stroke joinstyle="miter"/>
-                  <v:path gradientshapeok="t" o:connecttype="rect"/>
-                </v:shapetype>
+              <v:group id="Education" o:spid="_x0000_s1043" style="position:absolute;margin-left:157.75pt;margin-top:5.65pt;width:307.5pt;height:241.1pt;z-index:251689984;mso-height-relative:margin" coordorigin="-136" coordsize="39052,17536" o:gfxdata="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">
                 <v:shape id="Text Box 44" o:spid="_x0000_s1044" type="#_x0000_t202" style="position:absolute;width:26606;height:3082;visibility:visible;mso-wrap-style:square;v-text-anchor:top" o:gfxdata="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" filled="f" stroked="f" strokeweight=".5pt">
                   <v:textbox>
                     <w:txbxContent>
@@ -2242,7 +2520,7 @@
                 <v:line id="Straight Connector 45" o:spid="_x0000_s1045" style="position:absolute;visibility:visible;mso-wrap-style:square" from="1097,3083" to="5669,3083" o:connectortype="straight" o:gfxdata="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" strokecolor="black [3213]" strokeweight="2.25pt">
                   <v:stroke joinstyle="miter"/>
                 </v:line>
-                <v:shape id="Text Box 46" o:spid="_x0000_s1046" type="#_x0000_t202" style="position:absolute;left:-136;top:4158;width:39052;height:8301;visibility:visible;mso-wrap-style:square;v-text-anchor:top" o:gfxdata="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" filled="f" stroked="f" strokeweight=".5pt">
+                <v:shape id="Text Box 46" o:spid="_x0000_s1046" type="#_x0000_t202" style="position:absolute;left:-136;top:4157;width:39052;height:13379;visibility:visible;mso-wrap-style:square;v-text-anchor:top" o:gfxdata="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" filled="f" stroked="f" strokeweight=".5pt">
                   <v:textbox>
                     <w:txbxContent>
                       <w:p>
@@ -2257,7 +2535,6 @@
                             <w:vertAlign w:val="superscript"/>
                           </w:rPr>
                         </w:pPr>
-                        <w:proofErr w:type="spellStart"/>
                         <w:r>
                           <w:rPr>
                             <w:b/>
@@ -2265,9 +2542,114 @@
                             <w:sz w:val="24"/>
                             <w:szCs w:val="24"/>
                           </w:rPr>
-                          <w:t>Graducation</w:t>
-                        </w:r>
-                        <w:proofErr w:type="spellEnd"/>
+                          <w:t xml:space="preserve">Post </w:t>
+                        </w:r>
+                        <w:r>
+                          <w:rPr>
+                            <w:b/>
+                            <w:bCs/>
+                            <w:sz w:val="24"/>
+                            <w:szCs w:val="24"/>
+                          </w:rPr>
+                          <w:t>–</w:t>
+                        </w:r>
+                        <w:r>
+                          <w:rPr>
+                            <w:b/>
+                            <w:bCs/>
+                            <w:sz w:val="24"/>
+                            <w:szCs w:val="24"/>
+                          </w:rPr>
+                          <w:t xml:space="preserve"> </w:t>
+                        </w:r>
+                        <w:r>
+                          <w:rPr>
+                            <w:b/>
+                            <w:bCs/>
+                            <w:sz w:val="24"/>
+                            <w:szCs w:val="24"/>
+                          </w:rPr>
+                          <w:t>Gradu</w:t>
+                        </w:r>
+                        <w:r>
+                          <w:rPr>
+                            <w:b/>
+                            <w:bCs/>
+                            <w:sz w:val="24"/>
+                            <w:szCs w:val="24"/>
+                          </w:rPr>
+                          <w:t>ation</w:t>
+                        </w:r>
+                        <w:r>
+                          <w:rPr>
+                            <w:b/>
+                            <w:bCs/>
+                            <w:sz w:val="24"/>
+                            <w:szCs w:val="24"/>
+                          </w:rPr>
+                          <w:t xml:space="preserve"> (Pursuing – MCA)</w:t>
+                        </w:r>
+                      </w:p>
+                      <w:p>
+                        <w:pPr>
+                          <w:spacing w:after="0"/>
+                          <w:jc w:val="both"/>
+                        </w:pPr>
+                        <w:r>
+                          <w:t xml:space="preserve">Chandigarh University (Online) </w:t>
+                        </w:r>
+                      </w:p>
+                      <w:p>
+                        <w:pPr>
+                          <w:spacing w:after="0"/>
+                          <w:jc w:val="both"/>
+                          <w:rPr>
+                            <w:b/>
+                            <w:bCs/>
+                            <w:sz w:val="24"/>
+                            <w:szCs w:val="24"/>
+                          </w:rPr>
+                        </w:pPr>
+                      </w:p>
+                      <w:p>
+                        <w:pPr>
+                          <w:spacing w:after="0"/>
+                          <w:jc w:val="both"/>
+                          <w:rPr>
+                            <w:b/>
+                            <w:bCs/>
+                            <w:sz w:val="24"/>
+                            <w:szCs w:val="24"/>
+                            <w:vertAlign w:val="superscript"/>
+                          </w:rPr>
+                        </w:pPr>
+                        <w:r>
+                          <w:rPr>
+                            <w:b/>
+                            <w:bCs/>
+                            <w:sz w:val="24"/>
+                            <w:szCs w:val="24"/>
+                          </w:rPr>
+                          <w:t>Gradu</w:t>
+                        </w:r>
+                        <w:r>
+                          <w:rPr>
+                            <w:b/>
+                            <w:bCs/>
+                            <w:sz w:val="24"/>
+                            <w:szCs w:val="24"/>
+                          </w:rPr>
+                          <w:t>ation</w:t>
+                        </w:r>
+                        <w:r>
+                          <w:rPr>
+                            <w:b/>
+                            <w:bCs/>
+                            <w:sz w:val="24"/>
+                            <w:szCs w:val="24"/>
+                          </w:rPr>
+                          <w:t xml:space="preserve"> (Completed – BCA)</w:t>
+                        </w:r>
                       </w:p>
                       <w:p>
                         <w:pPr>
@@ -2485,6 +2867,7 @@
     <w:p/>
     <w:p/>
     <w:p/>
+    <w:p/>
     <w:p>
       <w:r>
         <w:rPr>
@@ -2494,13 +2877,13 @@
         <mc:AlternateContent>
           <mc:Choice Requires="wpg">
             <w:drawing>
-              <wp:anchor distT="0" distB="0" distL="114300" distR="114300" simplePos="0" relativeHeight="251668480" behindDoc="0" locked="0" layoutInCell="1" allowOverlap="1" wp14:anchorId="6A4D5E61" wp14:editId="25BD4AC6">
+              <wp:anchor distT="0" distB="0" distL="114300" distR="114300" simplePos="0" relativeHeight="251668480" behindDoc="0" locked="0" layoutInCell="1" allowOverlap="1" wp14:anchorId="6A4D5E61" wp14:editId="50A97EBC">
                 <wp:simplePos x="0" y="0"/>
                 <wp:positionH relativeFrom="column">
-                  <wp:posOffset>-740410</wp:posOffset>
+                  <wp:posOffset>-715531</wp:posOffset>
                 </wp:positionH>
                 <wp:positionV relativeFrom="paragraph">
-                  <wp:posOffset>197485</wp:posOffset>
+                  <wp:posOffset>252095</wp:posOffset>
                 </wp:positionV>
                 <wp:extent cx="1797050" cy="1552575"/>
                 <wp:effectExtent l="0" t="0" r="0" b="0"/>
@@ -2641,6 +3024,16 @@
                                 <w:t>English</w:t>
                               </w:r>
                             </w:p>
+                            <w:p>
+                              <w:pPr>
+                                <w:spacing w:after="0"/>
+                                <w:rPr>
+                                  <w:color w:val="FFFFFF" w:themeColor="background1"/>
+                                  <w:sz w:val="24"/>
+                                  <w:szCs w:val="24"/>
+                                </w:rPr>
+                              </w:pPr>
+                            </w:p>
                           </w:txbxContent>
                         </wps:txbx>
                         <wps:bodyPr rot="0" spcFirstLastPara="0" vertOverflow="overflow" horzOverflow="overflow" vert="horz" wrap="square" lIns="91440" tIns="45720" rIns="91440" bIns="45720" numCol="1" spcCol="0" rtlCol="0" fromWordArt="0" anchor="t" anchorCtr="0" forceAA="0" compatLnSpc="1">
@@ -2661,7 +3054,7 @@
           </mc:Choice>
           <mc:Fallback>
             <w:pict>
-              <v:group id="_x0000_s1047" style="position:absolute;margin-left:-58.3pt;margin-top:15.55pt;width:141.5pt;height:122.25pt;z-index:251668480;mso-height-relative:margin" coordsize="17970,12571" o:gfxdata="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">
+              <v:group id="_x0000_s1047" style="position:absolute;margin-left:-56.35pt;margin-top:19.85pt;width:141.5pt;height:122.25pt;z-index:251668480;mso-height-relative:margin" coordsize="17970,12571" o:gfxdata="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">
                 <v:shape id="Text Box 18" o:spid="_x0000_s1048" type="#_x0000_t202" style="position:absolute;width:16814;height:4127;visibility:visible;mso-wrap-style:square;v-text-anchor:top" o:gfxdata="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" filled="f" stroked="f" strokeweight=".5pt">
                   <v:textbox>
                     <w:txbxContent>
@@ -2717,6 +3110,16 @@
                           </w:rPr>
                           <w:t>English</w:t>
                         </w:r>
+                      </w:p>
+                      <w:p>
+                        <w:pPr>
+                          <w:spacing w:after="0"/>
+                          <w:rPr>
+                            <w:color w:val="FFFFFF" w:themeColor="background1"/>
+                            <w:sz w:val="24"/>
+                            <w:szCs w:val="24"/>
+                          </w:rPr>
+                        </w:pPr>
                       </w:p>
                     </w:txbxContent>
                   </v:textbox>
@@ -2728,6 +3131,7 @@
       </w:r>
     </w:p>
     <w:p/>
+    <w:bookmarkStart w:id="0" w:name="_GoBack"/>
     <w:p>
       <w:r>
         <w:rPr>
@@ -2963,8 +3367,6 @@
                                 </w:rPr>
                                 <w:t>Mini-Ecommerce Site</w:t>
                               </w:r>
-                              <w:bookmarkStart w:id="0" w:name="_GoBack"/>
-                              <w:bookmarkEnd w:id="0"/>
                             </w:p>
                             <w:p>
                               <w:pPr>
@@ -3295,6 +3697,7 @@
           </mc:Fallback>
         </mc:AlternateContent>
       </w:r>
+      <w:bookmarkEnd w:id="0"/>
     </w:p>
     <w:p/>
     <w:p>
@@ -4784,7 +5187,7 @@
   <a:extraClrSchemeLst/>
   <a:extLst>
     <a:ext uri="{05A4C25C-085E-4340-85A3-A5531E510DB2}">
-      <thm15:themeFamily xmlns:thm15="http://schemas.microsoft.com/office/thememl/2012/main" xmlns="" name="Office Theme" id="{62F939B6-93AF-4DB8-9C6B-D6C7DFDC589F}" vid="{4A3C46E8-61CC-4603-A589-7422A47A8E4A}"/>
+      <thm15:themeFamily xmlns="" xmlns:thm15="http://schemas.microsoft.com/office/thememl/2012/main" name="Office Theme" id="{62F939B6-93AF-4DB8-9C6B-D6C7DFDC589F}" vid="{4A3C46E8-61CC-4603-A589-7422A47A8E4A}"/>
     </a:ext>
   </a:extLst>
 </a:theme>
@@ -4795,7 +5198,7 @@
 </file>
 
 <file path=customXml/itemProps1.xml><?xml version="1.0" encoding="utf-8"?>
-<ds:datastoreItem xmlns:ds="http://schemas.openxmlformats.org/officeDocument/2006/customXml" ds:itemID="{186B2F93-7CB9-471F-811B-FD34D7ED42BE}">
+<ds:datastoreItem xmlns:ds="http://schemas.openxmlformats.org/officeDocument/2006/customXml" ds:itemID="{0B7BA36F-74AA-4837-B504-66F3A89822EC}">
   <ds:schemaRefs>
     <ds:schemaRef ds:uri="http://schemas.openxmlformats.org/officeDocument/2006/bibliography"/>
   </ds:schemaRefs>

</xml_diff>